<commit_message>
Solved factorial using Iterative approach,Recursion,Ternary Operator using recursion in single line
</commit_message>
<xml_diff>
--- a/dsa_questions[1].docx
+++ b/dsa_questions[1].docx
@@ -9,283 +9,22 @@
     </w:p>
     <w:p>
       <w:r>
-        <w:rPr>
-          <w:noProof/>
-        </w:rPr>
-        <w:drawing>
-          <wp:inline distT="0" distB="0" distL="0" distR="0" wp14:anchorId="78C9147C" wp14:editId="760D65D6">
-            <wp:extent cx="5731510" cy="2646680"/>
-            <wp:effectExtent l="0" t="0" r="2540" b="1270"/>
-            <wp:docPr id="102507641" name="Picture 1"/>
-            <wp:cNvGraphicFramePr>
-              <a:graphicFrameLocks xmlns:a="http://schemas.openxmlformats.org/drawingml/2006/main" noChangeAspect="1"/>
-            </wp:cNvGraphicFramePr>
-            <a:graphic xmlns:a="http://schemas.openxmlformats.org/drawingml/2006/main">
-              <a:graphicData uri="http://schemas.openxmlformats.org/drawingml/2006/picture">
-                <pic:pic xmlns:pic="http://schemas.openxmlformats.org/drawingml/2006/picture">
-                  <pic:nvPicPr>
-                    <pic:cNvPr id="102507641" name=""/>
-                    <pic:cNvPicPr/>
-                  </pic:nvPicPr>
-                  <pic:blipFill>
-                    <a:blip r:embed="rId4"/>
-                    <a:stretch>
-                      <a:fillRect/>
-                    </a:stretch>
-                  </pic:blipFill>
-                  <pic:spPr>
-                    <a:xfrm>
-                      <a:off x="0" y="0"/>
-                      <a:ext cx="5731510" cy="2646680"/>
-                    </a:xfrm>
-                    <a:prstGeom prst="rect">
-                      <a:avLst/>
-                    </a:prstGeom>
-                  </pic:spPr>
-                </pic:pic>
-              </a:graphicData>
-            </a:graphic>
-          </wp:inline>
-        </w:drawing>
-      </w:r>
-    </w:p>
-    <w:p>
-      <w:r>
         <w:t>Q2) Count the number of even and odd numbers in a list</w:t>
       </w:r>
     </w:p>
     <w:p>
       <w:r>
-        <w:rPr>
-          <w:noProof/>
-        </w:rPr>
-        <w:drawing>
-          <wp:inline distT="0" distB="0" distL="0" distR="0" wp14:anchorId="24182872" wp14:editId="232B0D1C">
-            <wp:extent cx="5731510" cy="3018155"/>
-            <wp:effectExtent l="0" t="0" r="2540" b="0"/>
-            <wp:docPr id="2122011032" name="Picture 1"/>
-            <wp:cNvGraphicFramePr>
-              <a:graphicFrameLocks xmlns:a="http://schemas.openxmlformats.org/drawingml/2006/main" noChangeAspect="1"/>
-            </wp:cNvGraphicFramePr>
-            <a:graphic xmlns:a="http://schemas.openxmlformats.org/drawingml/2006/main">
-              <a:graphicData uri="http://schemas.openxmlformats.org/drawingml/2006/picture">
-                <pic:pic xmlns:pic="http://schemas.openxmlformats.org/drawingml/2006/picture">
-                  <pic:nvPicPr>
-                    <pic:cNvPr id="2122011032" name=""/>
-                    <pic:cNvPicPr/>
-                  </pic:nvPicPr>
-                  <pic:blipFill>
-                    <a:blip r:embed="rId5"/>
-                    <a:stretch>
-                      <a:fillRect/>
-                    </a:stretch>
-                  </pic:blipFill>
-                  <pic:spPr>
-                    <a:xfrm>
-                      <a:off x="0" y="0"/>
-                      <a:ext cx="5731510" cy="3018155"/>
-                    </a:xfrm>
-                    <a:prstGeom prst="rect">
-                      <a:avLst/>
-                    </a:prstGeom>
-                  </pic:spPr>
-                </pic:pic>
-              </a:graphicData>
-            </a:graphic>
-          </wp:inline>
-        </w:drawing>
-      </w:r>
-    </w:p>
-    <w:p>
-      <w:r>
         <w:t>Q3) Reverse a string</w:t>
       </w:r>
     </w:p>
     <w:p>
       <w:r>
-        <w:rPr>
-          <w:noProof/>
-        </w:rPr>
-        <w:lastRenderedPageBreak/>
-        <w:drawing>
-          <wp:inline distT="0" distB="0" distL="0" distR="0" wp14:anchorId="4F21896B" wp14:editId="439CA524">
-            <wp:extent cx="5731510" cy="2070100"/>
-            <wp:effectExtent l="0" t="0" r="2540" b="6350"/>
-            <wp:docPr id="1207563723" name="Picture 1"/>
-            <wp:cNvGraphicFramePr>
-              <a:graphicFrameLocks xmlns:a="http://schemas.openxmlformats.org/drawingml/2006/main" noChangeAspect="1"/>
-            </wp:cNvGraphicFramePr>
-            <a:graphic xmlns:a="http://schemas.openxmlformats.org/drawingml/2006/main">
-              <a:graphicData uri="http://schemas.openxmlformats.org/drawingml/2006/picture">
-                <pic:pic xmlns:pic="http://schemas.openxmlformats.org/drawingml/2006/picture">
-                  <pic:nvPicPr>
-                    <pic:cNvPr id="1207563723" name=""/>
-                    <pic:cNvPicPr/>
-                  </pic:nvPicPr>
-                  <pic:blipFill>
-                    <a:blip r:embed="rId6"/>
-                    <a:stretch>
-                      <a:fillRect/>
-                    </a:stretch>
-                  </pic:blipFill>
-                  <pic:spPr>
-                    <a:xfrm>
-                      <a:off x="0" y="0"/>
-                      <a:ext cx="5731510" cy="2070100"/>
-                    </a:xfrm>
-                    <a:prstGeom prst="rect">
-                      <a:avLst/>
-                    </a:prstGeom>
-                  </pic:spPr>
-                </pic:pic>
-              </a:graphicData>
-            </a:graphic>
-          </wp:inline>
-        </w:drawing>
-      </w:r>
-    </w:p>
-    <w:p>
-      <w:r>
-        <w:rPr>
-          <w:noProof/>
-        </w:rPr>
-        <w:drawing>
-          <wp:inline distT="0" distB="0" distL="0" distR="0" wp14:anchorId="1280B4BA" wp14:editId="03A66BB1">
-            <wp:extent cx="5731510" cy="3692525"/>
-            <wp:effectExtent l="0" t="0" r="2540" b="3175"/>
-            <wp:docPr id="1732225283" name="Picture 1"/>
-            <wp:cNvGraphicFramePr>
-              <a:graphicFrameLocks xmlns:a="http://schemas.openxmlformats.org/drawingml/2006/main" noChangeAspect="1"/>
-            </wp:cNvGraphicFramePr>
-            <a:graphic xmlns:a="http://schemas.openxmlformats.org/drawingml/2006/main">
-              <a:graphicData uri="http://schemas.openxmlformats.org/drawingml/2006/picture">
-                <pic:pic xmlns:pic="http://schemas.openxmlformats.org/drawingml/2006/picture">
-                  <pic:nvPicPr>
-                    <pic:cNvPr id="1732225283" name=""/>
-                    <pic:cNvPicPr/>
-                  </pic:nvPicPr>
-                  <pic:blipFill>
-                    <a:blip r:embed="rId7"/>
-                    <a:stretch>
-                      <a:fillRect/>
-                    </a:stretch>
-                  </pic:blipFill>
-                  <pic:spPr>
-                    <a:xfrm>
-                      <a:off x="0" y="0"/>
-                      <a:ext cx="5731510" cy="3692525"/>
-                    </a:xfrm>
-                    <a:prstGeom prst="rect">
-                      <a:avLst/>
-                    </a:prstGeom>
-                  </pic:spPr>
-                </pic:pic>
-              </a:graphicData>
-            </a:graphic>
-          </wp:inline>
-        </w:drawing>
-      </w:r>
-    </w:p>
-    <w:p>
-      <w:r>
         <w:t>Q4) Program for prime number</w:t>
       </w:r>
     </w:p>
     <w:p>
       <w:r>
-        <w:rPr>
-          <w:noProof/>
-        </w:rPr>
-        <w:drawing>
-          <wp:inline distT="0" distB="0" distL="0" distR="0" wp14:anchorId="7E82CF4C" wp14:editId="7E221248">
-            <wp:extent cx="5731510" cy="3550285"/>
-            <wp:effectExtent l="0" t="0" r="2540" b="0"/>
-            <wp:docPr id="1227192849" name="Picture 1"/>
-            <wp:cNvGraphicFramePr>
-              <a:graphicFrameLocks xmlns:a="http://schemas.openxmlformats.org/drawingml/2006/main" noChangeAspect="1"/>
-            </wp:cNvGraphicFramePr>
-            <a:graphic xmlns:a="http://schemas.openxmlformats.org/drawingml/2006/main">
-              <a:graphicData uri="http://schemas.openxmlformats.org/drawingml/2006/picture">
-                <pic:pic xmlns:pic="http://schemas.openxmlformats.org/drawingml/2006/picture">
-                  <pic:nvPicPr>
-                    <pic:cNvPr id="1227192849" name=""/>
-                    <pic:cNvPicPr/>
-                  </pic:nvPicPr>
-                  <pic:blipFill>
-                    <a:blip r:embed="rId8"/>
-                    <a:stretch>
-                      <a:fillRect/>
-                    </a:stretch>
-                  </pic:blipFill>
-                  <pic:spPr>
-                    <a:xfrm>
-                      <a:off x="0" y="0"/>
-                      <a:ext cx="5731510" cy="3550285"/>
-                    </a:xfrm>
-                    <a:prstGeom prst="rect">
-                      <a:avLst/>
-                    </a:prstGeom>
-                  </pic:spPr>
-                </pic:pic>
-              </a:graphicData>
-            </a:graphic>
-          </wp:inline>
-        </w:drawing>
-      </w:r>
-    </w:p>
-    <w:p>
-      <w:r>
-        <w:t xml:space="preserve">Q5) Program for Fibonacci series </w:t>
-      </w:r>
-      <w:proofErr w:type="spellStart"/>
-      <w:r>
-        <w:t>upto</w:t>
-      </w:r>
-      <w:proofErr w:type="spellEnd"/>
-      <w:r>
-        <w:t xml:space="preserve"> N terms</w:t>
-      </w:r>
-    </w:p>
-    <w:p>
-      <w:r>
-        <w:rPr>
-          <w:noProof/>
-        </w:rPr>
-        <w:drawing>
-          <wp:inline distT="0" distB="0" distL="0" distR="0" wp14:anchorId="745E0DFC" wp14:editId="0C5822AD">
-            <wp:extent cx="5731510" cy="2504440"/>
-            <wp:effectExtent l="0" t="0" r="2540" b="0"/>
-            <wp:docPr id="1535171930" name="Picture 1"/>
-            <wp:cNvGraphicFramePr>
-              <a:graphicFrameLocks xmlns:a="http://schemas.openxmlformats.org/drawingml/2006/main" noChangeAspect="1"/>
-            </wp:cNvGraphicFramePr>
-            <a:graphic xmlns:a="http://schemas.openxmlformats.org/drawingml/2006/main">
-              <a:graphicData uri="http://schemas.openxmlformats.org/drawingml/2006/picture">
-                <pic:pic xmlns:pic="http://schemas.openxmlformats.org/drawingml/2006/picture">
-                  <pic:nvPicPr>
-                    <pic:cNvPr id="1535171930" name=""/>
-                    <pic:cNvPicPr/>
-                  </pic:nvPicPr>
-                  <pic:blipFill>
-                    <a:blip r:embed="rId9"/>
-                    <a:stretch>
-                      <a:fillRect/>
-                    </a:stretch>
-                  </pic:blipFill>
-                  <pic:spPr>
-                    <a:xfrm>
-                      <a:off x="0" y="0"/>
-                      <a:ext cx="5731510" cy="2504440"/>
-                    </a:xfrm>
-                    <a:prstGeom prst="rect">
-                      <a:avLst/>
-                    </a:prstGeom>
-                  </pic:spPr>
-                </pic:pic>
-              </a:graphicData>
-            </a:graphic>
-          </wp:inline>
-        </w:drawing>
+        <w:t>Q5) Program for Fibonacci series upto N terms</w:t>
       </w:r>
     </w:p>
     <w:p>
@@ -309,13 +48,8 @@
     </w:p>
     <w:p>
       <w:r>
-        <w:t xml:space="preserve">Q8) Sort array using </w:t>
-      </w:r>
-      <w:proofErr w:type="spellStart"/>
-      <w:r>
-        <w:t>BubbleSort</w:t>
-      </w:r>
-      <w:proofErr w:type="spellEnd"/>
+        <w:t>Q8) Sort array using BubbleSort</w:t>
+      </w:r>
     </w:p>
     <w:p>
       <w:r>
@@ -427,6 +161,7 @@
     </w:p>
     <w:p>
       <w:r>
+        <w:lastRenderedPageBreak/>
         <w:t>Q29) Check if brackets are balanced using array</w:t>
       </w:r>
     </w:p>
@@ -1062,6 +797,7 @@
   <w:style w:type="character" w:default="1" w:styleId="DefaultParagraphFont">
     <w:name w:val="Default Paragraph Font"/>
     <w:uiPriority w:val="1"/>
+    <w:semiHidden/>
     <w:unhideWhenUsed/>
   </w:style>
   <w:style w:type="table" w:default="1" w:styleId="TableNormal">

</xml_diff>

<commit_message>
Solved- Merge two sorted arrays using- single array,third array
</commit_message>
<xml_diff>
--- a/dsa_questions[1].docx
+++ b/dsa_questions[1].docx
@@ -3,61 +3,162 @@
 <w:document xmlns:wpc="http://schemas.microsoft.com/office/word/2010/wordprocessingCanvas" xmlns:cx="http://schemas.microsoft.com/office/drawing/2014/chartex" xmlns:cx1="http://schemas.microsoft.com/office/drawing/2015/9/8/chartex" xmlns:cx2="http://schemas.microsoft.com/office/drawing/2015/10/21/chartex" xmlns:cx3="http://schemas.microsoft.com/office/drawing/2016/5/9/chartex" xmlns:cx4="http://schemas.microsoft.com/office/drawing/2016/5/10/chartex" xmlns:cx5="http://schemas.microsoft.com/office/drawing/2016/5/11/chartex" xmlns:cx6="http://schemas.microsoft.com/office/drawing/2016/5/12/chartex" xmlns:cx7="http://schemas.microsoft.com/office/drawing/2016/5/13/chartex" xmlns:cx8="http://schemas.microsoft.com/office/drawing/2016/5/14/chartex" xmlns:mc="http://schemas.openxmlformats.org/markup-compatibility/2006" xmlns:aink="http://schemas.microsoft.com/office/drawing/2016/ink" xmlns:am3d="http://schemas.microsoft.com/office/drawing/2017/model3d" xmlns:o="urn:schemas-microsoft-com:office:office" xmlns:oel="http://schemas.microsoft.com/office/2019/extlst" xmlns:r="http://schemas.openxmlformats.org/officeDocument/2006/relationships" xmlns:m="http://schemas.openxmlformats.org/officeDocument/2006/math" xmlns:v="urn:schemas-microsoft-com:vml" xmlns:wp14="http://schemas.microsoft.com/office/word/2010/wordprocessingDrawing" xmlns:wp="http://schemas.openxmlformats.org/drawingml/2006/wordprocessingDrawing" xmlns:w10="urn:schemas-microsoft-com:office:word" xmlns:w="http://schemas.openxmlformats.org/wordprocessingml/2006/main" xmlns:w14="http://schemas.microsoft.com/office/word/2010/wordml" xmlns:w15="http://schemas.microsoft.com/office/word/2012/wordml" xmlns:w16cex="http://schemas.microsoft.com/office/word/2018/wordml/cex" xmlns:w16cid="http://schemas.microsoft.com/office/word/2016/wordml/cid" xmlns:w16="http://schemas.microsoft.com/office/word/2018/wordml" xmlns:w16du="http://schemas.microsoft.com/office/word/2023/wordml/word16du" xmlns:w16sdtdh="http://schemas.microsoft.com/office/word/2020/wordml/sdtdatahash" xmlns:w16sdtfl="http://schemas.microsoft.com/office/word/2024/wordml/sdtformatlock" xmlns:w16se="http://schemas.microsoft.com/office/word/2015/wordml/symex" xmlns:wpg="http://schemas.microsoft.com/office/word/2010/wordprocessingGroup" xmlns:wpi="http://schemas.microsoft.com/office/word/2010/wordprocessingInk" xmlns:wne="http://schemas.microsoft.com/office/word/2006/wordml" xmlns:wps="http://schemas.microsoft.com/office/word/2010/wordprocessingShape" mc:Ignorable="w14 w15 w16se w16cid w16 w16cex w16sdtdh w16sdtfl w16du wp14">
   <w:body>
     <w:p>
-      <w:r>
+      <w:pPr>
+        <w:rPr>
+          <w:highlight w:val="yellow"/>
+        </w:rPr>
+      </w:pPr>
+      <w:r>
+        <w:rPr>
+          <w:highlight w:val="yellow"/>
+        </w:rPr>
         <w:t>Q1) Find max element in an array</w:t>
       </w:r>
     </w:p>
     <w:p>
-      <w:r>
+      <w:pPr>
+        <w:rPr>
+          <w:highlight w:val="yellow"/>
+        </w:rPr>
+      </w:pPr>
+      <w:r>
+        <w:rPr>
+          <w:highlight w:val="yellow"/>
+        </w:rPr>
         <w:t>Q2) Count the number of even and odd numbers in a list</w:t>
       </w:r>
     </w:p>
     <w:p>
-      <w:r>
+      <w:pPr>
+        <w:rPr>
+          <w:highlight w:val="yellow"/>
+        </w:rPr>
+      </w:pPr>
+      <w:r>
+        <w:rPr>
+          <w:highlight w:val="yellow"/>
+        </w:rPr>
         <w:t>Q3) Reverse a string</w:t>
       </w:r>
     </w:p>
     <w:p>
-      <w:r>
+      <w:pPr>
+        <w:rPr>
+          <w:highlight w:val="yellow"/>
+        </w:rPr>
+      </w:pPr>
+      <w:r>
+        <w:rPr>
+          <w:highlight w:val="yellow"/>
+        </w:rPr>
         <w:t>Q4) Program for prime number</w:t>
       </w:r>
     </w:p>
     <w:p>
-      <w:r>
-        <w:t>Q5) Program for Fibonacci series upto N terms</w:t>
-      </w:r>
-    </w:p>
-    <w:p>
-      <w:r>
+      <w:pPr>
+        <w:rPr>
+          <w:highlight w:val="yellow"/>
+        </w:rPr>
+      </w:pPr>
+      <w:r>
+        <w:rPr>
+          <w:highlight w:val="yellow"/>
+        </w:rPr>
+        <w:t xml:space="preserve">Q5) Program for Fibonacci series </w:t>
+      </w:r>
+      <w:proofErr w:type="spellStart"/>
+      <w:r>
+        <w:rPr>
+          <w:highlight w:val="yellow"/>
+        </w:rPr>
+        <w:t>upto</w:t>
+      </w:r>
+      <w:proofErr w:type="spellEnd"/>
+      <w:r>
+        <w:rPr>
+          <w:highlight w:val="yellow"/>
+        </w:rPr>
+        <w:t xml:space="preserve"> N terms</w:t>
+      </w:r>
+    </w:p>
+    <w:p>
+      <w:pPr>
+        <w:rPr>
+          <w:highlight w:val="yellow"/>
+        </w:rPr>
+      </w:pPr>
+      <w:r>
+        <w:rPr>
+          <w:highlight w:val="yellow"/>
+        </w:rPr>
         <w:t>Q6) Find the 2</w:t>
       </w:r>
       <w:r>
         <w:rPr>
+          <w:highlight w:val="yellow"/>
           <w:vertAlign w:val="superscript"/>
         </w:rPr>
         <w:t>nd</w:t>
       </w:r>
       <w:r>
+        <w:rPr>
+          <w:highlight w:val="yellow"/>
+        </w:rPr>
         <w:t xml:space="preserve"> largest element in the array</w:t>
       </w:r>
     </w:p>
     <w:p>
-      <w:r>
+      <w:pPr>
+        <w:rPr>
+          <w:highlight w:val="yellow"/>
+        </w:rPr>
+      </w:pPr>
+      <w:r>
+        <w:rPr>
+          <w:highlight w:val="yellow"/>
+        </w:rPr>
         <w:t>Q7) Check if a string is palindrome</w:t>
       </w:r>
     </w:p>
     <w:p>
-      <w:r>
-        <w:t>Q8) Sort array using BubbleSort</w:t>
-      </w:r>
-    </w:p>
-    <w:p>
-      <w:r>
+      <w:pPr>
+        <w:rPr>
+          <w:highlight w:val="yellow"/>
+        </w:rPr>
+      </w:pPr>
+      <w:r>
+        <w:rPr>
+          <w:highlight w:val="yellow"/>
+        </w:rPr>
+        <w:t xml:space="preserve">Q8) Sort array using </w:t>
+      </w:r>
+      <w:proofErr w:type="spellStart"/>
+      <w:r>
+        <w:rPr>
+          <w:highlight w:val="yellow"/>
+        </w:rPr>
+        <w:t>BubbleSort</w:t>
+      </w:r>
+      <w:proofErr w:type="spellEnd"/>
+    </w:p>
+    <w:p>
+      <w:pPr>
+        <w:rPr>
+          <w:highlight w:val="yellow"/>
+        </w:rPr>
+      </w:pPr>
+      <w:r>
+        <w:rPr>
+          <w:highlight w:val="yellow"/>
+        </w:rPr>
         <w:t>Q9) Find sum of the digits of a number</w:t>
       </w:r>
     </w:p>
     <w:p>
       <w:r>
+        <w:rPr>
+          <w:highlight w:val="yellow"/>
+        </w:rPr>
         <w:t>Q10) Program for factorial (simple, recursion)</w:t>
       </w:r>
     </w:p>
@@ -73,15 +174,7 @@
     </w:p>
     <w:p>
       <w:r>
-        <w:t xml:space="preserve">Q13) Find missing number </w:t>
-      </w:r>
-      <w:proofErr w:type="gramStart"/>
-      <w:r>
-        <w:t>in  a</w:t>
-      </w:r>
-      <w:proofErr w:type="gramEnd"/>
-      <w:r>
-        <w:t xml:space="preserve"> range from 1 to N</w:t>
+        <w:t>Q13) Find missing number in  a range from 1 to N</w:t>
       </w:r>
     </w:p>
     <w:p>
@@ -167,15 +260,7 @@
     </w:p>
     <w:p>
       <w:r>
-        <w:t xml:space="preserve">Q30) Find majority element in an </w:t>
-      </w:r>
-      <w:proofErr w:type="gramStart"/>
-      <w:r>
-        <w:t>array(</w:t>
-      </w:r>
-      <w:proofErr w:type="gramEnd"/>
-      <w:r>
-        <w:t>if any)</w:t>
+        <w:t>Q30) Find majority element in an array(if any)</w:t>
       </w:r>
     </w:p>
     <w:p>

</xml_diff>

<commit_message>
Solved- sorting two sorted arrays, Count the frequency of digits in an array
</commit_message>
<xml_diff>
--- a/dsa_questions[1].docx
+++ b/dsa_questions[1].docx
@@ -164,6 +164,9 @@
     </w:p>
     <w:p>
       <w:r>
+        <w:rPr>
+          <w:highlight w:val="yellow"/>
+        </w:rPr>
         <w:t>Q11) Merge two sorted arrays into one</w:t>
       </w:r>
     </w:p>
@@ -174,7 +177,15 @@
     </w:p>
     <w:p>
       <w:r>
-        <w:t>Q13) Find missing number in  a range from 1 to N</w:t>
+        <w:t xml:space="preserve">Q13) Find missing number </w:t>
+      </w:r>
+      <w:proofErr w:type="gramStart"/>
+      <w:r>
+        <w:t>in  a</w:t>
+      </w:r>
+      <w:proofErr w:type="gramEnd"/>
+      <w:r>
+        <w:t xml:space="preserve"> range from 1 to N</w:t>
       </w:r>
     </w:p>
     <w:p>
@@ -260,7 +271,15 @@
     </w:p>
     <w:p>
       <w:r>
-        <w:t>Q30) Find majority element in an array(if any)</w:t>
+        <w:t xml:space="preserve">Q30) Find majority element in an </w:t>
+      </w:r>
+      <w:proofErr w:type="gramStart"/>
+      <w:r>
+        <w:t>array(</w:t>
+      </w:r>
+      <w:proofErr w:type="gramEnd"/>
+      <w:r>
+        <w:t>if any)</w:t>
       </w:r>
     </w:p>
     <w:p>

</xml_diff>